<commit_message>
Update to GPIO library
</commit_message>
<xml_diff>
--- a/ESP8266_Template/documentation/libraries/GPIO.docx
+++ b/ESP8266_Template/documentation/libraries/GPIO.docx
@@ -107,7 +107,7 @@
                 <w:noProof/>
                 <w:lang w:val="en-US"/>
               </w:rPr>
-              <w:t>00/00/0000</w:t>
+              <w:t>04/08/2016</w:t>
             </w:r>
             <w:r>
               <w:rPr>
@@ -425,6 +425,73 @@
     </w:p>
     <w:p>
       <w:pPr>
+        <w:pStyle w:val="Heading2"/>
+        <w:rPr>
+          <w:lang w:val="en-US"/>
+        </w:rPr>
+      </w:pPr>
+      <w:r>
+        <w:rPr>
+          <w:lang w:val="en-US"/>
+        </w:rPr>
+        <w:t>GPIO Interrupts</w:t>
+      </w:r>
+    </w:p>
+    <w:p>
+      <w:pPr>
+        <w:rPr>
+          <w:lang w:val="en-US"/>
+        </w:rPr>
+      </w:pPr>
+      <w:r>
+        <w:rPr>
+          <w:lang w:val="en-US"/>
+        </w:rPr>
+        <w:t>GPIO interrupts are disabled by default. Use the following macro to enable them:</w:t>
+      </w:r>
+    </w:p>
+    <w:p>
+      <w:pPr>
+        <w:pBdr>
+          <w:top w:val="single" w:sz="4" w:space="1" w:color="auto"/>
+          <w:left w:val="single" w:sz="4" w:space="4" w:color="auto"/>
+          <w:bottom w:val="single" w:sz="4" w:space="1" w:color="auto"/>
+          <w:right w:val="single" w:sz="4" w:space="4" w:color="auto"/>
+        </w:pBdr>
+        <w:rPr>
+          <w:lang w:val="en-US"/>
+        </w:rPr>
+      </w:pPr>
+      <w:r>
+        <w:rPr>
+          <w:lang w:val="en-US"/>
+        </w:rPr>
+        <w:t>ETS_GPIO_INTR_</w:t>
+      </w:r>
+      <w:proofErr w:type="gramStart"/>
+      <w:r>
+        <w:rPr>
+          <w:lang w:val="en-US"/>
+        </w:rPr>
+        <w:t>ENABLE(</w:t>
+      </w:r>
+      <w:proofErr w:type="gramEnd"/>
+      <w:r>
+        <w:rPr>
+          <w:lang w:val="en-US"/>
+        </w:rPr>
+        <w:t>)</w:t>
+      </w:r>
+    </w:p>
+    <w:p>
+      <w:pPr>
+        <w:rPr>
+          <w:lang w:val="en-US"/>
+        </w:rPr>
+      </w:pPr>
+    </w:p>
+    <w:p>
+      <w:pPr>
         <w:pStyle w:val="Heading1"/>
         <w:rPr>
           <w:lang w:val="en-US"/>
@@ -434,6 +501,7 @@
         <w:rPr>
           <w:lang w:val="en-US"/>
         </w:rPr>
+        <w:lastRenderedPageBreak/>
         <w:t>API</w:t>
       </w:r>
     </w:p>
@@ -472,8 +540,598 @@
         <w:rPr>
           <w:lang w:val="en-US"/>
         </w:rPr>
+        <w:t>gpio_output_conf</w:t>
+      </w:r>
+      <w:proofErr w:type="spellEnd"/>
+    </w:p>
+    <w:p>
+      <w:pPr>
+        <w:rPr>
+          <w:lang w:val="en-US"/>
+        </w:rPr>
+      </w:pPr>
+    </w:p>
+    <w:p>
+      <w:pPr>
+        <w:rPr>
+          <w:lang w:val="en-US"/>
+        </w:rPr>
+      </w:pPr>
+    </w:p>
+    <w:p>
+      <w:pPr>
+        <w:pStyle w:val="Heading2"/>
+        <w:rPr>
+          <w:lang w:val="en-US"/>
+        </w:rPr>
+      </w:pPr>
+      <w:proofErr w:type="spellStart"/>
+      <w:r>
+        <w:rPr>
+          <w:lang w:val="en-US"/>
+        </w:rPr>
+        <w:t>gpio_input_get</w:t>
+      </w:r>
+      <w:proofErr w:type="spellEnd"/>
+    </w:p>
+    <w:p>
+      <w:pPr>
+        <w:rPr>
+          <w:lang w:val="en-US"/>
+        </w:rPr>
+      </w:pPr>
+      <w:r>
+        <w:rPr>
+          <w:lang w:val="en-US"/>
+        </w:rPr>
+        <w:t>Returns the current state of pins GPIO 0 to 15 as an integer.</w:t>
+      </w:r>
+    </w:p>
+    <w:p>
+      <w:pPr>
+        <w:rPr>
+          <w:lang w:val="en-US"/>
+        </w:rPr>
+      </w:pPr>
+      <w:r>
+        <w:rPr>
+          <w:lang w:val="en-US"/>
+        </w:rPr>
+        <w:t>You will need to use bit masks to get the value of individual pins or sets of pins.</w:t>
+      </w:r>
+    </w:p>
+    <w:p>
+      <w:pPr>
+        <w:rPr>
+          <w:lang w:val="en-US"/>
+        </w:rPr>
+      </w:pPr>
+    </w:p>
+    <w:p>
+      <w:pPr>
+        <w:pStyle w:val="Heading2"/>
+        <w:rPr>
+          <w:lang w:val="en-US"/>
+        </w:rPr>
+      </w:pPr>
+      <w:proofErr w:type="spellStart"/>
+      <w:r>
+        <w:rPr>
+          <w:lang w:val="en-US"/>
+        </w:rPr>
+        <w:t>gpio_intr_handler_register</w:t>
+      </w:r>
+      <w:proofErr w:type="spellEnd"/>
+    </w:p>
+    <w:tbl>
+      <w:tblPr>
+        <w:tblStyle w:val="TableGrid"/>
+        <w:tblW w:w="0" w:type="auto"/>
+        <w:tblLook w:val="04A0" w:firstRow="1" w:lastRow="0" w:firstColumn="1" w:lastColumn="0" w:noHBand="0" w:noVBand="1"/>
+      </w:tblPr>
+      <w:tblGrid>
+        <w:gridCol w:w="1255"/>
+        <w:gridCol w:w="7807"/>
+      </w:tblGrid>
+      <w:tr>
+        <w:tc>
+          <w:tcPr>
+            <w:tcW w:w="9062" w:type="dxa"/>
+            <w:gridSpan w:val="2"/>
+          </w:tcPr>
+          <w:p>
+            <w:pPr>
+              <w:rPr>
+                <w:lang w:val="en-US"/>
+              </w:rPr>
+            </w:pPr>
+            <w:r>
+              <w:rPr>
+                <w:lang w:val="en-US"/>
+              </w:rPr>
+              <w:t xml:space="preserve">Sets </w:t>
+            </w:r>
+            <w:r>
+              <w:rPr>
+                <w:lang w:val="en-US"/>
+              </w:rPr>
+              <w:t>the GPIO interrupt service routine</w:t>
+            </w:r>
+          </w:p>
+        </w:tc>
+      </w:tr>
+      <w:tr>
+        <w:tc>
+          <w:tcPr>
+            <w:tcW w:w="1255" w:type="dxa"/>
+          </w:tcPr>
+          <w:p>
+            <w:pPr>
+              <w:rPr>
+                <w:lang w:val="en-US"/>
+              </w:rPr>
+            </w:pPr>
+            <w:r>
+              <w:rPr>
+                <w:lang w:val="en-US"/>
+              </w:rPr>
+              <w:t>Status</w:t>
+            </w:r>
+          </w:p>
+        </w:tc>
+        <w:tc>
+          <w:tcPr>
+            <w:tcW w:w="7807" w:type="dxa"/>
+            <w:shd w:val="clear" w:color="auto" w:fill="92D050"/>
+          </w:tcPr>
+          <w:p>
+            <w:pPr>
+              <w:rPr>
+                <w:lang w:val="en-US"/>
+              </w:rPr>
+            </w:pPr>
+            <w:r>
+              <w:rPr>
+                <w:lang w:val="en-US"/>
+              </w:rPr>
+              <w:t>Validated</w:t>
+            </w:r>
+          </w:p>
+        </w:tc>
+      </w:tr>
+      <w:tr>
+        <w:tc>
+          <w:tcPr>
+            <w:tcW w:w="1255" w:type="dxa"/>
+          </w:tcPr>
+          <w:p>
+            <w:pPr>
+              <w:rPr>
+                <w:lang w:val="en-US"/>
+              </w:rPr>
+            </w:pPr>
+            <w:r>
+              <w:rPr>
+                <w:lang w:val="en-US"/>
+              </w:rPr>
+              <w:t>Returns</w:t>
+            </w:r>
+          </w:p>
+        </w:tc>
+        <w:tc>
+          <w:tcPr>
+            <w:tcW w:w="7807" w:type="dxa"/>
+            <w:shd w:val="clear" w:color="auto" w:fill="FFFFFF" w:themeFill="background1"/>
+          </w:tcPr>
+          <w:p>
+            <w:pPr>
+              <w:rPr>
+                <w:lang w:val="en-US"/>
+              </w:rPr>
+            </w:pPr>
+            <w:r>
+              <w:rPr>
+                <w:lang w:val="en-US"/>
+              </w:rPr>
+              <w:t>-</w:t>
+            </w:r>
+          </w:p>
+        </w:tc>
+      </w:tr>
+      <w:tr>
+        <w:tc>
+          <w:tcPr>
+            <w:tcW w:w="1255" w:type="dxa"/>
+          </w:tcPr>
+          <w:p>
+            <w:pPr>
+              <w:rPr>
+                <w:lang w:val="en-US"/>
+              </w:rPr>
+            </w:pPr>
+            <w:r>
+              <w:rPr>
+                <w:lang w:val="en-US"/>
+              </w:rPr>
+              <w:t>Argument</w:t>
+            </w:r>
+          </w:p>
+        </w:tc>
+        <w:tc>
+          <w:tcPr>
+            <w:tcW w:w="7807" w:type="dxa"/>
+            <w:shd w:val="clear" w:color="auto" w:fill="FFFFFF" w:themeFill="background1"/>
+          </w:tcPr>
+          <w:p>
+            <w:pPr>
+              <w:rPr>
+                <w:lang w:val="en-US"/>
+              </w:rPr>
+            </w:pPr>
+            <w:r>
+              <w:rPr>
+                <w:lang w:val="en-US"/>
+              </w:rPr>
+              <w:t>void* (pointer to the function to set as GPIO ISR)</w:t>
+            </w:r>
+          </w:p>
+        </w:tc>
+      </w:tr>
+      <w:tr>
+        <w:tc>
+          <w:tcPr>
+            <w:tcW w:w="1255" w:type="dxa"/>
+          </w:tcPr>
+          <w:p>
+            <w:pPr>
+              <w:rPr>
+                <w:lang w:val="en-US"/>
+              </w:rPr>
+            </w:pPr>
+            <w:r>
+              <w:rPr>
+                <w:lang w:val="en-US"/>
+              </w:rPr>
+              <w:t>Argument</w:t>
+            </w:r>
+          </w:p>
+        </w:tc>
+        <w:tc>
+          <w:tcPr>
+            <w:tcW w:w="7807" w:type="dxa"/>
+            <w:shd w:val="clear" w:color="auto" w:fill="FFFFFF" w:themeFill="background1"/>
+          </w:tcPr>
+          <w:p>
+            <w:pPr>
+              <w:rPr>
+                <w:lang w:val="en-US"/>
+              </w:rPr>
+            </w:pPr>
+            <w:r>
+              <w:rPr>
+                <w:lang w:val="en-US"/>
+              </w:rPr>
+              <w:t>void* (pointer to an argument to pass to the GPIO ISR upon a GPIO interrupt)</w:t>
+            </w:r>
+          </w:p>
+        </w:tc>
+      </w:tr>
+    </w:tbl>
+    <w:p>
+      <w:pPr>
+        <w:rPr>
+          <w:lang w:val="en-US"/>
+        </w:rPr>
+      </w:pPr>
+    </w:p>
+    <w:p>
+      <w:pPr>
+        <w:rPr>
+          <w:lang w:val="en-US"/>
+        </w:rPr>
+      </w:pPr>
+      <w:r>
+        <w:rPr>
+          <w:lang w:val="en-US"/>
+        </w:rPr>
+        <w:t xml:space="preserve">This function </w:t>
+      </w:r>
+      <w:r>
+        <w:rPr>
+          <w:u w:val="single"/>
+          <w:lang w:val="en-US"/>
+        </w:rPr>
+        <w:t>must</w:t>
+      </w:r>
+      <w:r>
+        <w:rPr>
+          <w:lang w:val="en-US"/>
+        </w:rPr>
+        <w:t xml:space="preserve"> be called prior to enabling GPIO interrupts.</w:t>
+      </w:r>
+    </w:p>
+    <w:p>
+      <w:pPr>
+        <w:rPr>
+          <w:lang w:val="en-US"/>
+        </w:rPr>
+      </w:pPr>
+      <w:r>
+        <w:rPr>
+          <w:lang w:val="en-US"/>
+        </w:rPr>
+        <w:t>Sets the function that will be called upon a GPIO interrupt. The same function will be called no matter which pin triggered an interrupt: it is up to the ISR to d</w:t>
+      </w:r>
+      <w:r>
+        <w:rPr>
+          <w:lang w:val="en-US"/>
+        </w:rPr>
+        <w:t>etermine which pin(s) triggered</w:t>
+      </w:r>
+      <w:r>
+        <w:rPr>
+          <w:lang w:val="en-US"/>
+        </w:rPr>
+        <w:t>.</w:t>
+      </w:r>
+    </w:p>
+    <w:p>
+      <w:pPr>
+        <w:rPr>
+          <w:lang w:val="en-US"/>
+        </w:rPr>
+      </w:pPr>
+      <w:r>
+        <w:rPr>
+          <w:lang w:val="en-US"/>
+        </w:rPr>
+        <w:t>The function to be used as</w:t>
+      </w:r>
+      <w:r>
+        <w:rPr>
+          <w:lang w:val="en-US"/>
+        </w:rPr>
+        <w:t xml:space="preserve"> GPIO ISR must have this prototype:</w:t>
+      </w:r>
+    </w:p>
+    <w:p>
+      <w:pPr>
+        <w:pBdr>
+          <w:top w:val="single" w:sz="4" w:space="1" w:color="auto"/>
+          <w:left w:val="single" w:sz="4" w:space="4" w:color="auto"/>
+          <w:bottom w:val="single" w:sz="4" w:space="1" w:color="auto"/>
+          <w:right w:val="single" w:sz="4" w:space="4" w:color="auto"/>
+        </w:pBdr>
+        <w:rPr>
+          <w:lang w:val="en-US"/>
+        </w:rPr>
+      </w:pPr>
+      <w:r>
+        <w:rPr>
+          <w:lang w:val="en-US"/>
+        </w:rPr>
+        <w:t xml:space="preserve">void </w:t>
+      </w:r>
+      <w:proofErr w:type="spellStart"/>
+      <w:r>
+        <w:rPr>
+          <w:i/>
+          <w:lang w:val="en-US"/>
+        </w:rPr>
+        <w:t>name_of_your_ISR</w:t>
+      </w:r>
+      <w:proofErr w:type="spellEnd"/>
+      <w:r>
+        <w:rPr>
+          <w:lang w:val="en-US"/>
+        </w:rPr>
+        <w:t xml:space="preserve"> (uint32 </w:t>
+      </w:r>
+      <w:r>
+        <w:rPr>
+          <w:b/>
+          <w:lang w:val="en-US"/>
+        </w:rPr>
+        <w:t>mask</w:t>
+      </w:r>
+      <w:r>
+        <w:rPr>
+          <w:lang w:val="en-US"/>
+        </w:rPr>
+        <w:t xml:space="preserve">, void* </w:t>
+      </w:r>
+      <w:r>
+        <w:rPr>
+          <w:b/>
+          <w:lang w:val="en-US"/>
+        </w:rPr>
+        <w:t>argument</w:t>
+      </w:r>
+      <w:r>
+        <w:rPr>
+          <w:lang w:val="en-US"/>
+        </w:rPr>
+        <w:t>);</w:t>
+      </w:r>
+    </w:p>
+    <w:p>
+      <w:pPr>
+        <w:rPr>
+          <w:lang w:val="en-US"/>
+        </w:rPr>
+      </w:pPr>
+      <w:r>
+        <w:rPr>
+          <w:lang w:val="en-US"/>
+        </w:rPr>
+        <w:t xml:space="preserve">The </w:t>
+      </w:r>
+      <w:r>
+        <w:rPr>
+          <w:b/>
+          <w:lang w:val="en-US"/>
+        </w:rPr>
+        <w:t>mask</w:t>
+      </w:r>
+      <w:r>
+        <w:rPr>
+          <w:lang w:val="en-US"/>
+        </w:rPr>
+        <w:t xml:space="preserve"> contains the states of GPIO </w:t>
+      </w:r>
+      <w:proofErr w:type="gramStart"/>
+      <w:r>
+        <w:rPr>
+          <w:lang w:val="en-US"/>
+        </w:rPr>
+        <w:t>0..</w:t>
+      </w:r>
+      <w:proofErr w:type="gramEnd"/>
+      <w:r>
+        <w:rPr>
+          <w:lang w:val="en-US"/>
+        </w:rPr>
+        <w:t xml:space="preserve">15 at the time the interrupt was triggered. The </w:t>
+      </w:r>
+      <w:r>
+        <w:rPr>
+          <w:b/>
+          <w:lang w:val="en-US"/>
+        </w:rPr>
+        <w:t>argument</w:t>
+      </w:r>
+      <w:r>
+        <w:rPr>
+          <w:lang w:val="en-US"/>
+        </w:rPr>
+        <w:t xml:space="preserve"> pointer has the same value provided when the ISR was registered.</w:t>
+      </w:r>
+    </w:p>
+    <w:p>
+      <w:pPr>
+        <w:rPr>
+          <w:lang w:val="en-US"/>
+        </w:rPr>
+      </w:pPr>
+      <w:r>
+        <w:rPr>
+          <w:lang w:val="en-US"/>
+        </w:rPr>
+        <w:t>In other words:</w:t>
+      </w:r>
+    </w:p>
+    <w:p>
+      <w:pPr>
+        <w:pStyle w:val="ListParagraph"/>
+        <w:numPr>
+          <w:ilvl w:val="0"/>
+          <w:numId w:val="2"/>
+        </w:numPr>
+        <w:rPr>
+          <w:lang w:val="en-US"/>
+        </w:rPr>
+      </w:pPr>
+      <w:r>
+        <w:rPr>
+          <w:lang w:val="en-US"/>
+        </w:rPr>
+        <w:t xml:space="preserve">Use </w:t>
+      </w:r>
+      <w:r>
+        <w:rPr>
+          <w:b/>
+          <w:lang w:val="en-US"/>
+        </w:rPr>
+        <w:t>mask</w:t>
+      </w:r>
+      <w:r>
+        <w:rPr>
+          <w:lang w:val="en-US"/>
+        </w:rPr>
+        <w:t xml:space="preserve"> to determine which pin(s) triggered an interrupt</w:t>
+      </w:r>
+    </w:p>
+    <w:p>
+      <w:pPr>
+        <w:pStyle w:val="ListParagraph"/>
+        <w:numPr>
+          <w:ilvl w:val="0"/>
+          <w:numId w:val="2"/>
+        </w:numPr>
+        <w:rPr>
+          <w:lang w:val="en-US"/>
+        </w:rPr>
+      </w:pPr>
+      <w:r>
+        <w:rPr>
+          <w:lang w:val="en-US"/>
+        </w:rPr>
+        <w:t xml:space="preserve">Use </w:t>
+      </w:r>
+      <w:r>
+        <w:rPr>
+          <w:b/>
+          <w:lang w:val="en-US"/>
+        </w:rPr>
+        <w:t>argument</w:t>
+      </w:r>
+      <w:r>
+        <w:rPr>
+          <w:lang w:val="en-US"/>
+        </w:rPr>
+        <w:t xml:space="preserve"> to exchange data between your normal code and your ISR</w:t>
+      </w:r>
+    </w:p>
+    <w:p>
+      <w:pPr>
+        <w:rPr>
+          <w:lang w:val="en-US"/>
+        </w:rPr>
+      </w:pPr>
+    </w:p>
+    <w:p>
+      <w:pPr>
+        <w:rPr>
+          <w:lang w:val="en-US"/>
+        </w:rPr>
+      </w:pPr>
+      <w:r>
+        <w:rPr>
+          <w:lang w:val="en-US"/>
+        </w:rPr>
+        <w:t>For an example of how to use this function, see this article:</w:t>
+      </w:r>
+    </w:p>
+    <w:p>
+      <w:pPr>
+        <w:rPr>
+          <w:lang w:val="en-US"/>
+        </w:rPr>
+      </w:pPr>
+      <w:hyperlink r:id="rId6" w:history="1">
+        <w:r>
+          <w:rPr>
+            <w:rStyle w:val="Hyperlink"/>
+            <w:lang w:val="en-US"/>
+          </w:rPr>
+          <w:t>http://www.nefastor.com/esp8266-gpio-programming/</w:t>
+        </w:r>
+      </w:hyperlink>
+    </w:p>
+    <w:p>
+      <w:pPr>
+        <w:pStyle w:val="Heading2"/>
+        <w:rPr>
+          <w:lang w:val="en-US"/>
+        </w:rPr>
+      </w:pPr>
+      <w:proofErr w:type="spellStart"/>
+      <w:r>
+        <w:rPr>
+          <w:lang w:val="en-US"/>
+        </w:rPr>
         <w:lastRenderedPageBreak/>
-        <w:t>gpio_output_conf</w:t>
+        <w:t>gpio_pin_wakeup_enable</w:t>
       </w:r>
       <w:proofErr w:type="spellEnd"/>
     </w:p>
@@ -483,6 +1141,12 @@
           <w:lang w:val="en-US"/>
         </w:rPr>
       </w:pPr>
+      <w:r>
+        <w:rPr>
+          <w:lang w:val="en-US"/>
+        </w:rPr>
+        <w:t>Status: untested.</w:t>
+      </w:r>
     </w:p>
     <w:p>
       <w:pPr>
@@ -503,7 +1167,7 @@
         <w:rPr>
           <w:lang w:val="en-US"/>
         </w:rPr>
-        <w:t>gpio_input_get</w:t>
+        <w:t>gpio_pin_wakeup_disable</w:t>
       </w:r>
       <w:proofErr w:type="spellEnd"/>
     </w:p>
@@ -513,25 +1177,13 @@
           <w:lang w:val="en-US"/>
         </w:rPr>
       </w:pPr>
-      <w:r>
-        <w:rPr>
-          <w:lang w:val="en-US"/>
-        </w:rPr>
-        <w:t>Returns the current state of pins GPIO 0 to 15 as an integer.</w:t>
-      </w:r>
-    </w:p>
-    <w:p>
-      <w:pPr>
-        <w:rPr>
-          <w:lang w:val="en-US"/>
-        </w:rPr>
-      </w:pPr>
-      <w:r>
-        <w:rPr>
-          <w:lang w:val="en-US"/>
-        </w:rPr>
-        <w:t>You will need to use bit masks to get the value of individual pins or sets of pins.</w:t>
-      </w:r>
+    </w:p>
+    <w:p>
+      <w:pPr>
+        <w:rPr>
+          <w:lang w:val="en-US"/>
+        </w:rPr>
+      </w:pPr>
     </w:p>
     <w:p>
       <w:pPr>
@@ -547,34 +1199,1095 @@
           <w:lang w:val="en-US"/>
         </w:rPr>
       </w:pPr>
+      <w:r>
+        <w:rPr>
+          <w:lang w:val="en-US"/>
+        </w:rPr>
+        <w:t>gpio_pin_intr_state_set</w:t>
+      </w:r>
+    </w:p>
+    <w:p>
+      <w:pPr>
+        <w:rPr>
+          <w:lang w:val="en-US"/>
+        </w:rPr>
+      </w:pPr>
+    </w:p>
+    <w:p>
+      <w:pPr>
+        <w:rPr>
+          <w:lang w:val="en-US"/>
+        </w:rPr>
+      </w:pPr>
+    </w:p>
+    <w:p>
+      <w:pPr>
+        <w:rPr>
+          <w:lang w:val="en-US"/>
+        </w:rPr>
+      </w:pPr>
+    </w:p>
+    <w:p>
+      <w:pPr>
+        <w:pStyle w:val="Heading2"/>
+        <w:rPr>
+          <w:lang w:val="en-US"/>
+        </w:rPr>
+      </w:pPr>
+      <w:r>
+        <w:rPr>
+          <w:lang w:val="en-US"/>
+        </w:rPr>
+        <w:t>gpio16_output_conf</w:t>
+      </w:r>
+    </w:p>
+    <w:tbl>
+      <w:tblPr>
+        <w:tblStyle w:val="TableGrid"/>
+        <w:tblW w:w="0" w:type="auto"/>
+        <w:tblLook w:val="04A0" w:firstRow="1" w:lastRow="0" w:firstColumn="1" w:lastColumn="0" w:noHBand="0" w:noVBand="1"/>
+      </w:tblPr>
+      <w:tblGrid>
+        <w:gridCol w:w="1255"/>
+        <w:gridCol w:w="7807"/>
+      </w:tblGrid>
+      <w:tr>
+        <w:tc>
+          <w:tcPr>
+            <w:tcW w:w="9062" w:type="dxa"/>
+            <w:gridSpan w:val="2"/>
+          </w:tcPr>
+          <w:p>
+            <w:pPr>
+              <w:rPr>
+                <w:lang w:val="en-US"/>
+              </w:rPr>
+            </w:pPr>
+            <w:r>
+              <w:rPr>
+                <w:lang w:val="en-US"/>
+              </w:rPr>
+              <w:t>Sets pin GPIO16 as an output</w:t>
+            </w:r>
+          </w:p>
+        </w:tc>
+      </w:tr>
+      <w:tr>
+        <w:tc>
+          <w:tcPr>
+            <w:tcW w:w="1255" w:type="dxa"/>
+          </w:tcPr>
+          <w:p>
+            <w:pPr>
+              <w:rPr>
+                <w:lang w:val="en-US"/>
+              </w:rPr>
+            </w:pPr>
+            <w:r>
+              <w:rPr>
+                <w:lang w:val="en-US"/>
+              </w:rPr>
+              <w:t>Status</w:t>
+            </w:r>
+          </w:p>
+        </w:tc>
+        <w:tc>
+          <w:tcPr>
+            <w:tcW w:w="7807" w:type="dxa"/>
+            <w:shd w:val="clear" w:color="auto" w:fill="92D050"/>
+          </w:tcPr>
+          <w:p>
+            <w:pPr>
+              <w:rPr>
+                <w:lang w:val="en-US"/>
+              </w:rPr>
+            </w:pPr>
+            <w:r>
+              <w:rPr>
+                <w:lang w:val="en-US"/>
+              </w:rPr>
+              <w:t>V</w:t>
+            </w:r>
+            <w:r>
+              <w:rPr>
+                <w:lang w:val="en-US"/>
+              </w:rPr>
+              <w:t>alidated</w:t>
+            </w:r>
+          </w:p>
+        </w:tc>
+      </w:tr>
+      <w:tr>
+        <w:tc>
+          <w:tcPr>
+            <w:tcW w:w="1255" w:type="dxa"/>
+          </w:tcPr>
+          <w:p>
+            <w:pPr>
+              <w:rPr>
+                <w:lang w:val="en-US"/>
+              </w:rPr>
+            </w:pPr>
+            <w:r>
+              <w:rPr>
+                <w:lang w:val="en-US"/>
+              </w:rPr>
+              <w:t>Returns</w:t>
+            </w:r>
+          </w:p>
+        </w:tc>
+        <w:tc>
+          <w:tcPr>
+            <w:tcW w:w="7807" w:type="dxa"/>
+            <w:shd w:val="clear" w:color="auto" w:fill="FFFFFF" w:themeFill="background1"/>
+          </w:tcPr>
+          <w:p>
+            <w:pPr>
+              <w:rPr>
+                <w:lang w:val="en-US"/>
+              </w:rPr>
+            </w:pPr>
+            <w:r>
+              <w:rPr>
+                <w:lang w:val="en-US"/>
+              </w:rPr>
+              <w:t>-</w:t>
+            </w:r>
+          </w:p>
+        </w:tc>
+      </w:tr>
+      <w:tr>
+        <w:tc>
+          <w:tcPr>
+            <w:tcW w:w="1255" w:type="dxa"/>
+          </w:tcPr>
+          <w:p>
+            <w:pPr>
+              <w:rPr>
+                <w:lang w:val="en-US"/>
+              </w:rPr>
+            </w:pPr>
+            <w:r>
+              <w:rPr>
+                <w:lang w:val="en-US"/>
+              </w:rPr>
+              <w:t>Argument</w:t>
+            </w:r>
+          </w:p>
+        </w:tc>
+        <w:tc>
+          <w:tcPr>
+            <w:tcW w:w="7807" w:type="dxa"/>
+            <w:shd w:val="clear" w:color="auto" w:fill="FFFFFF" w:themeFill="background1"/>
+          </w:tcPr>
+          <w:p>
+            <w:pPr>
+              <w:rPr>
+                <w:lang w:val="en-US"/>
+              </w:rPr>
+            </w:pPr>
+            <w:r>
+              <w:rPr>
+                <w:lang w:val="en-US"/>
+              </w:rPr>
+              <w:t>-</w:t>
+            </w:r>
+          </w:p>
+        </w:tc>
+      </w:tr>
+    </w:tbl>
+    <w:p>
+      <w:pPr>
+        <w:rPr>
+          <w:lang w:val="en-US"/>
+        </w:rPr>
+      </w:pPr>
+    </w:p>
+    <w:p>
+      <w:pPr>
+        <w:rPr>
+          <w:lang w:val="en-US"/>
+        </w:rPr>
+      </w:pPr>
+      <w:r>
+        <w:rPr>
+          <w:lang w:val="en-US"/>
+        </w:rPr>
+        <w:t>GPIO16 (NodeMCU D0) is part of the RTC peripheral and is controlled through different registers, thus requiring dedicated API calls.</w:t>
+      </w:r>
+    </w:p>
+    <w:p>
+      <w:pPr>
+        <w:pStyle w:val="Heading2"/>
+        <w:rPr>
+          <w:lang w:val="en-US"/>
+        </w:rPr>
+      </w:pPr>
+      <w:r>
+        <w:rPr>
+          <w:lang w:val="en-US"/>
+        </w:rPr>
+        <w:t>gpio16_output_set</w:t>
+      </w:r>
+    </w:p>
+    <w:tbl>
+      <w:tblPr>
+        <w:tblStyle w:val="TableGrid"/>
+        <w:tblW w:w="0" w:type="auto"/>
+        <w:tblLook w:val="04A0" w:firstRow="1" w:lastRow="0" w:firstColumn="1" w:lastColumn="0" w:noHBand="0" w:noVBand="1"/>
+      </w:tblPr>
+      <w:tblGrid>
+        <w:gridCol w:w="1255"/>
+        <w:gridCol w:w="7807"/>
+      </w:tblGrid>
+      <w:tr>
+        <w:tc>
+          <w:tcPr>
+            <w:tcW w:w="9062" w:type="dxa"/>
+            <w:gridSpan w:val="2"/>
+          </w:tcPr>
+          <w:p>
+            <w:pPr>
+              <w:rPr>
+                <w:lang w:val="en-US"/>
+              </w:rPr>
+            </w:pPr>
+            <w:r>
+              <w:rPr>
+                <w:lang w:val="en-US"/>
+              </w:rPr>
+              <w:t xml:space="preserve">Sets </w:t>
+            </w:r>
+            <w:r>
+              <w:rPr>
+                <w:lang w:val="en-US"/>
+              </w:rPr>
+              <w:t xml:space="preserve">the state of </w:t>
+            </w:r>
+            <w:r>
+              <w:rPr>
+                <w:lang w:val="en-US"/>
+              </w:rPr>
+              <w:t>pin GPIO16</w:t>
+            </w:r>
+          </w:p>
+        </w:tc>
+      </w:tr>
+      <w:tr>
+        <w:tc>
+          <w:tcPr>
+            <w:tcW w:w="1255" w:type="dxa"/>
+          </w:tcPr>
+          <w:p>
+            <w:pPr>
+              <w:rPr>
+                <w:lang w:val="en-US"/>
+              </w:rPr>
+            </w:pPr>
+            <w:r>
+              <w:rPr>
+                <w:lang w:val="en-US"/>
+              </w:rPr>
+              <w:t>Status</w:t>
+            </w:r>
+          </w:p>
+        </w:tc>
+        <w:tc>
+          <w:tcPr>
+            <w:tcW w:w="7807" w:type="dxa"/>
+            <w:shd w:val="clear" w:color="auto" w:fill="92D050"/>
+          </w:tcPr>
+          <w:p>
+            <w:pPr>
+              <w:rPr>
+                <w:lang w:val="en-US"/>
+              </w:rPr>
+            </w:pPr>
+            <w:r>
+              <w:rPr>
+                <w:lang w:val="en-US"/>
+              </w:rPr>
+              <w:t>Validated</w:t>
+            </w:r>
+          </w:p>
+        </w:tc>
+      </w:tr>
+      <w:tr>
+        <w:tc>
+          <w:tcPr>
+            <w:tcW w:w="1255" w:type="dxa"/>
+          </w:tcPr>
+          <w:p>
+            <w:pPr>
+              <w:rPr>
+                <w:lang w:val="en-US"/>
+              </w:rPr>
+            </w:pPr>
+            <w:r>
+              <w:rPr>
+                <w:lang w:val="en-US"/>
+              </w:rPr>
+              <w:t>Returns</w:t>
+            </w:r>
+          </w:p>
+        </w:tc>
+        <w:tc>
+          <w:tcPr>
+            <w:tcW w:w="7807" w:type="dxa"/>
+            <w:shd w:val="clear" w:color="auto" w:fill="FFFFFF" w:themeFill="background1"/>
+          </w:tcPr>
+          <w:p>
+            <w:pPr>
+              <w:rPr>
+                <w:lang w:val="en-US"/>
+              </w:rPr>
+            </w:pPr>
+            <w:r>
+              <w:rPr>
+                <w:lang w:val="en-US"/>
+              </w:rPr>
+              <w:t>-</w:t>
+            </w:r>
+          </w:p>
+        </w:tc>
+      </w:tr>
+      <w:tr>
+        <w:tc>
+          <w:tcPr>
+            <w:tcW w:w="1255" w:type="dxa"/>
+          </w:tcPr>
+          <w:p>
+            <w:pPr>
+              <w:rPr>
+                <w:lang w:val="en-US"/>
+              </w:rPr>
+            </w:pPr>
+            <w:r>
+              <w:rPr>
+                <w:lang w:val="en-US"/>
+              </w:rPr>
+              <w:t>Argument</w:t>
+            </w:r>
+          </w:p>
+        </w:tc>
+        <w:tc>
+          <w:tcPr>
+            <w:tcW w:w="7807" w:type="dxa"/>
+            <w:shd w:val="clear" w:color="auto" w:fill="FFFFFF" w:themeFill="background1"/>
+          </w:tcPr>
+          <w:p>
+            <w:pPr>
+              <w:rPr>
+                <w:lang w:val="en-US"/>
+              </w:rPr>
+            </w:pPr>
+            <w:r>
+              <w:rPr>
+                <w:lang w:val="en-US"/>
+              </w:rPr>
+              <w:t xml:space="preserve">uint8 </w:t>
+            </w:r>
+            <w:r>
+              <w:rPr>
+                <w:b/>
+                <w:lang w:val="en-US"/>
+              </w:rPr>
+              <w:t>value</w:t>
+            </w:r>
+          </w:p>
+        </w:tc>
+      </w:tr>
+    </w:tbl>
+    <w:p>
+      <w:pPr>
+        <w:rPr>
+          <w:lang w:val="en-US"/>
+        </w:rPr>
+      </w:pPr>
+    </w:p>
+    <w:p>
+      <w:pPr>
+        <w:rPr>
+          <w:lang w:val="en-US"/>
+        </w:rPr>
+      </w:pPr>
+      <w:r>
+        <w:rPr>
+          <w:lang w:val="en-US"/>
+        </w:rPr>
+        <w:t xml:space="preserve">Sets the state </w:t>
+      </w:r>
+      <w:r>
+        <w:rPr>
+          <w:lang w:val="en-US"/>
+        </w:rPr>
+        <w:t>of the GPIO16 pin</w:t>
+      </w:r>
+      <w:r>
+        <w:rPr>
+          <w:lang w:val="en-US"/>
+        </w:rPr>
+        <w:t xml:space="preserve"> according to </w:t>
+      </w:r>
+      <w:r>
+        <w:rPr>
+          <w:b/>
+          <w:lang w:val="en-US"/>
+        </w:rPr>
+        <w:t>value</w:t>
+      </w:r>
+      <w:r>
+        <w:rPr>
+          <w:lang w:val="en-US"/>
+        </w:rPr>
+        <w:t xml:space="preserve"> (0 or 1)</w:t>
+      </w:r>
+      <w:r>
+        <w:rPr>
+          <w:lang w:val="en-US"/>
+        </w:rPr>
+        <w:t>.</w:t>
+      </w:r>
+    </w:p>
+    <w:p>
+      <w:pPr>
+        <w:rPr>
+          <w:lang w:val="en-US"/>
+        </w:rPr>
+      </w:pPr>
+      <w:r>
+        <w:rPr>
+          <w:lang w:val="en-US"/>
+        </w:rPr>
+        <w:t xml:space="preserve">Due to the way this function is coded, </w:t>
+      </w:r>
+      <w:r>
+        <w:rPr>
+          <w:lang w:val="en-US"/>
+        </w:rPr>
+        <w:t xml:space="preserve">a non-zero but even </w:t>
+      </w:r>
+      <w:r>
+        <w:rPr>
+          <w:b/>
+          <w:lang w:val="en-US"/>
+        </w:rPr>
+        <w:t>value</w:t>
+      </w:r>
+      <w:r>
+        <w:rPr>
+          <w:lang w:val="en-US"/>
+        </w:rPr>
+        <w:t xml:space="preserve"> will not set the pin.</w:t>
+      </w:r>
+    </w:p>
+    <w:p>
+      <w:pPr>
+        <w:pStyle w:val="Heading2"/>
+        <w:rPr>
+          <w:lang w:val="en-US"/>
+        </w:rPr>
+      </w:pPr>
+      <w:r>
+        <w:rPr>
+          <w:lang w:val="en-US"/>
+        </w:rPr>
+        <w:t>gpio16_input_conf</w:t>
+      </w:r>
+    </w:p>
+    <w:tbl>
+      <w:tblPr>
+        <w:tblStyle w:val="TableGrid"/>
+        <w:tblW w:w="0" w:type="auto"/>
+        <w:tblLook w:val="04A0" w:firstRow="1" w:lastRow="0" w:firstColumn="1" w:lastColumn="0" w:noHBand="0" w:noVBand="1"/>
+      </w:tblPr>
+      <w:tblGrid>
+        <w:gridCol w:w="1255"/>
+        <w:gridCol w:w="7807"/>
+      </w:tblGrid>
+      <w:tr>
+        <w:tc>
+          <w:tcPr>
+            <w:tcW w:w="9062" w:type="dxa"/>
+            <w:gridSpan w:val="2"/>
+          </w:tcPr>
+          <w:p>
+            <w:pPr>
+              <w:rPr>
+                <w:lang w:val="en-US"/>
+              </w:rPr>
+            </w:pPr>
+            <w:r>
+              <w:rPr>
+                <w:lang w:val="en-US"/>
+              </w:rPr>
+              <w:t>Sets pin GPIO16 as an in</w:t>
+            </w:r>
+            <w:r>
+              <w:rPr>
+                <w:lang w:val="en-US"/>
+              </w:rPr>
+              <w:t>put</w:t>
+            </w:r>
+          </w:p>
+        </w:tc>
+      </w:tr>
+      <w:tr>
+        <w:tc>
+          <w:tcPr>
+            <w:tcW w:w="1255" w:type="dxa"/>
+          </w:tcPr>
+          <w:p>
+            <w:pPr>
+              <w:rPr>
+                <w:lang w:val="en-US"/>
+              </w:rPr>
+            </w:pPr>
+            <w:r>
+              <w:rPr>
+                <w:lang w:val="en-US"/>
+              </w:rPr>
+              <w:t>Status</w:t>
+            </w:r>
+          </w:p>
+        </w:tc>
+        <w:tc>
+          <w:tcPr>
+            <w:tcW w:w="7807" w:type="dxa"/>
+            <w:shd w:val="clear" w:color="auto" w:fill="FFC000"/>
+          </w:tcPr>
+          <w:p>
+            <w:pPr>
+              <w:rPr>
+                <w:lang w:val="en-US"/>
+              </w:rPr>
+            </w:pPr>
+            <w:r>
+              <w:rPr>
+                <w:lang w:val="en-US"/>
+              </w:rPr>
+              <w:t>Untested</w:t>
+            </w:r>
+          </w:p>
+        </w:tc>
+      </w:tr>
+      <w:tr>
+        <w:tc>
+          <w:tcPr>
+            <w:tcW w:w="1255" w:type="dxa"/>
+          </w:tcPr>
+          <w:p>
+            <w:pPr>
+              <w:rPr>
+                <w:lang w:val="en-US"/>
+              </w:rPr>
+            </w:pPr>
+            <w:r>
+              <w:rPr>
+                <w:lang w:val="en-US"/>
+              </w:rPr>
+              <w:t>Returns</w:t>
+            </w:r>
+          </w:p>
+        </w:tc>
+        <w:tc>
+          <w:tcPr>
+            <w:tcW w:w="7807" w:type="dxa"/>
+            <w:shd w:val="clear" w:color="auto" w:fill="FFFFFF" w:themeFill="background1"/>
+          </w:tcPr>
+          <w:p>
+            <w:pPr>
+              <w:rPr>
+                <w:lang w:val="en-US"/>
+              </w:rPr>
+            </w:pPr>
+            <w:r>
+              <w:rPr>
+                <w:lang w:val="en-US"/>
+              </w:rPr>
+              <w:t>-</w:t>
+            </w:r>
+          </w:p>
+        </w:tc>
+      </w:tr>
+      <w:tr>
+        <w:tc>
+          <w:tcPr>
+            <w:tcW w:w="1255" w:type="dxa"/>
+          </w:tcPr>
+          <w:p>
+            <w:pPr>
+              <w:rPr>
+                <w:lang w:val="en-US"/>
+              </w:rPr>
+            </w:pPr>
+            <w:r>
+              <w:rPr>
+                <w:lang w:val="en-US"/>
+              </w:rPr>
+              <w:t>Argument</w:t>
+            </w:r>
+          </w:p>
+        </w:tc>
+        <w:tc>
+          <w:tcPr>
+            <w:tcW w:w="7807" w:type="dxa"/>
+            <w:shd w:val="clear" w:color="auto" w:fill="FFFFFF" w:themeFill="background1"/>
+          </w:tcPr>
+          <w:p>
+            <w:pPr>
+              <w:rPr>
+                <w:lang w:val="en-US"/>
+              </w:rPr>
+            </w:pPr>
+            <w:r>
+              <w:rPr>
+                <w:lang w:val="en-US"/>
+              </w:rPr>
+              <w:t>-</w:t>
+            </w:r>
+          </w:p>
+        </w:tc>
+      </w:tr>
+    </w:tbl>
+    <w:p>
+      <w:pPr>
+        <w:rPr>
+          <w:lang w:val="en-US"/>
+        </w:rPr>
+      </w:pPr>
+    </w:p>
+    <w:p>
+      <w:pPr>
+        <w:pStyle w:val="Heading2"/>
+        <w:rPr>
+          <w:lang w:val="en-US"/>
+        </w:rPr>
+      </w:pPr>
+      <w:r>
+        <w:rPr>
+          <w:lang w:val="en-US"/>
+        </w:rPr>
+        <w:lastRenderedPageBreak/>
+        <w:t>gpio16_input_get</w:t>
+      </w:r>
+    </w:p>
+    <w:tbl>
+      <w:tblPr>
+        <w:tblStyle w:val="TableGrid"/>
+        <w:tblW w:w="0" w:type="auto"/>
+        <w:tblLook w:val="04A0" w:firstRow="1" w:lastRow="0" w:firstColumn="1" w:lastColumn="0" w:noHBand="0" w:noVBand="1"/>
+      </w:tblPr>
+      <w:tblGrid>
+        <w:gridCol w:w="1255"/>
+        <w:gridCol w:w="7807"/>
+      </w:tblGrid>
+      <w:tr>
+        <w:tc>
+          <w:tcPr>
+            <w:tcW w:w="9062" w:type="dxa"/>
+            <w:gridSpan w:val="2"/>
+          </w:tcPr>
+          <w:p>
+            <w:pPr>
+              <w:rPr>
+                <w:lang w:val="en-US"/>
+              </w:rPr>
+            </w:pPr>
+            <w:r>
+              <w:rPr>
+                <w:lang w:val="en-US"/>
+              </w:rPr>
+              <w:t>Reads</w:t>
+            </w:r>
+            <w:r>
+              <w:rPr>
+                <w:lang w:val="en-US"/>
+              </w:rPr>
+              <w:t xml:space="preserve"> the state of the GPIO16 pin</w:t>
+            </w:r>
+          </w:p>
+        </w:tc>
+      </w:tr>
+      <w:tr>
+        <w:tc>
+          <w:tcPr>
+            <w:tcW w:w="1255" w:type="dxa"/>
+          </w:tcPr>
+          <w:p>
+            <w:pPr>
+              <w:rPr>
+                <w:lang w:val="en-US"/>
+              </w:rPr>
+            </w:pPr>
+            <w:r>
+              <w:rPr>
+                <w:lang w:val="en-US"/>
+              </w:rPr>
+              <w:t>Status</w:t>
+            </w:r>
+          </w:p>
+        </w:tc>
+        <w:tc>
+          <w:tcPr>
+            <w:tcW w:w="7807" w:type="dxa"/>
+            <w:shd w:val="clear" w:color="auto" w:fill="FFC000"/>
+          </w:tcPr>
+          <w:p>
+            <w:pPr>
+              <w:rPr>
+                <w:lang w:val="en-US"/>
+              </w:rPr>
+            </w:pPr>
+            <w:r>
+              <w:rPr>
+                <w:lang w:val="en-US"/>
+              </w:rPr>
+              <w:t>Untested</w:t>
+            </w:r>
+          </w:p>
+        </w:tc>
+      </w:tr>
+      <w:tr>
+        <w:tc>
+          <w:tcPr>
+            <w:tcW w:w="1255" w:type="dxa"/>
+          </w:tcPr>
+          <w:p>
+            <w:pPr>
+              <w:rPr>
+                <w:lang w:val="en-US"/>
+              </w:rPr>
+            </w:pPr>
+            <w:r>
+              <w:rPr>
+                <w:lang w:val="en-US"/>
+              </w:rPr>
+              <w:t>Returns</w:t>
+            </w:r>
+          </w:p>
+        </w:tc>
+        <w:tc>
+          <w:tcPr>
+            <w:tcW w:w="7807" w:type="dxa"/>
+            <w:shd w:val="clear" w:color="auto" w:fill="FFFFFF" w:themeFill="background1"/>
+          </w:tcPr>
+          <w:p>
+            <w:pPr>
+              <w:rPr>
+                <w:lang w:val="en-US"/>
+              </w:rPr>
+            </w:pPr>
+            <w:r>
+              <w:rPr>
+                <w:lang w:val="en-US"/>
+              </w:rPr>
+              <w:t>uint8</w:t>
+            </w:r>
+          </w:p>
+        </w:tc>
+      </w:tr>
+      <w:tr>
+        <w:tc>
+          <w:tcPr>
+            <w:tcW w:w="1255" w:type="dxa"/>
+          </w:tcPr>
+          <w:p>
+            <w:pPr>
+              <w:rPr>
+                <w:lang w:val="en-US"/>
+              </w:rPr>
+            </w:pPr>
+            <w:r>
+              <w:rPr>
+                <w:lang w:val="en-US"/>
+              </w:rPr>
+              <w:t>Argument</w:t>
+            </w:r>
+          </w:p>
+        </w:tc>
+        <w:tc>
+          <w:tcPr>
+            <w:tcW w:w="7807" w:type="dxa"/>
+            <w:shd w:val="clear" w:color="auto" w:fill="FFFFFF" w:themeFill="background1"/>
+          </w:tcPr>
+          <w:p>
+            <w:pPr>
+              <w:rPr>
+                <w:lang w:val="en-US"/>
+              </w:rPr>
+            </w:pPr>
+            <w:r>
+              <w:rPr>
+                <w:lang w:val="en-US"/>
+              </w:rPr>
+              <w:t>-</w:t>
+            </w:r>
+          </w:p>
+        </w:tc>
+      </w:tr>
+    </w:tbl>
+    <w:p>
+      <w:pPr>
+        <w:rPr>
+          <w:lang w:val="en-US"/>
+        </w:rPr>
+      </w:pPr>
+    </w:p>
+    <w:p>
+      <w:pPr>
+        <w:rPr>
+          <w:lang w:val="en-US"/>
+        </w:rPr>
+      </w:pPr>
+      <w:r>
+        <w:rPr>
+          <w:lang w:val="en-US"/>
+        </w:rPr>
+        <w:t>Returns the state of the GPIO16 pin</w:t>
+      </w:r>
+      <w:r>
+        <w:rPr>
+          <w:lang w:val="en-US"/>
+        </w:rPr>
+        <w:t xml:space="preserve"> (0 or 1)</w:t>
+      </w:r>
+      <w:r>
+        <w:rPr>
+          <w:lang w:val="en-US"/>
+        </w:rPr>
+        <w:t>.</w:t>
+      </w:r>
+    </w:p>
+    <w:p>
+      <w:pPr>
+        <w:rPr>
+          <w:lang w:val="en-US"/>
+        </w:rPr>
+      </w:pPr>
+      <w:r>
+        <w:rPr>
+          <w:lang w:val="en-US"/>
+        </w:rPr>
+        <w:t>Behavior when GPIO16 is set as an output: untested.</w:t>
+      </w:r>
+    </w:p>
+    <w:p>
+      <w:pPr>
+        <w:rPr>
+          <w:lang w:val="en-US"/>
+        </w:rPr>
+      </w:pPr>
+    </w:p>
+    <w:p>
+      <w:pPr>
+        <w:pStyle w:val="Heading2"/>
+        <w:rPr>
+          <w:lang w:val="en-US"/>
+        </w:rPr>
+      </w:pPr>
+      <w:r>
+        <w:rPr>
+          <w:lang w:val="en-US"/>
+        </w:rPr>
+        <w:t>ETS_GPIO_INTR_ENABLE</w:t>
+      </w:r>
+    </w:p>
+    <w:tbl>
+      <w:tblPr>
+        <w:tblStyle w:val="TableGrid"/>
+        <w:tblW w:w="0" w:type="auto"/>
+        <w:tblLook w:val="04A0" w:firstRow="1" w:lastRow="0" w:firstColumn="1" w:lastColumn="0" w:noHBand="0" w:noVBand="1"/>
+      </w:tblPr>
+      <w:tblGrid>
+        <w:gridCol w:w="1255"/>
+        <w:gridCol w:w="7807"/>
+      </w:tblGrid>
+      <w:tr>
+        <w:tc>
+          <w:tcPr>
+            <w:tcW w:w="9062" w:type="dxa"/>
+            <w:gridSpan w:val="2"/>
+          </w:tcPr>
+          <w:p>
+            <w:pPr>
+              <w:rPr>
+                <w:lang w:val="en-US"/>
+              </w:rPr>
+            </w:pPr>
+            <w:r>
+              <w:rPr>
+                <w:lang w:val="en-US"/>
+              </w:rPr>
+              <w:t>Macro to enable GPIO interrupts</w:t>
+            </w:r>
+          </w:p>
+        </w:tc>
+      </w:tr>
+      <w:tr>
+        <w:tc>
+          <w:tcPr>
+            <w:tcW w:w="1255" w:type="dxa"/>
+          </w:tcPr>
+          <w:p>
+            <w:pPr>
+              <w:rPr>
+                <w:lang w:val="en-US"/>
+              </w:rPr>
+            </w:pPr>
+            <w:r>
+              <w:rPr>
+                <w:lang w:val="en-US"/>
+              </w:rPr>
+              <w:t>Status</w:t>
+            </w:r>
+          </w:p>
+        </w:tc>
+        <w:tc>
+          <w:tcPr>
+            <w:tcW w:w="7807" w:type="dxa"/>
+            <w:shd w:val="clear" w:color="auto" w:fill="92D050"/>
+          </w:tcPr>
+          <w:p>
+            <w:pPr>
+              <w:rPr>
+                <w:lang w:val="en-US"/>
+              </w:rPr>
+            </w:pPr>
+            <w:r>
+              <w:rPr>
+                <w:lang w:val="en-US"/>
+              </w:rPr>
+              <w:t>Validated</w:t>
+            </w:r>
+          </w:p>
+        </w:tc>
+      </w:tr>
+      <w:tr>
+        <w:tc>
+          <w:tcPr>
+            <w:tcW w:w="1255" w:type="dxa"/>
+          </w:tcPr>
+          <w:p>
+            <w:pPr>
+              <w:rPr>
+                <w:lang w:val="en-US"/>
+              </w:rPr>
+            </w:pPr>
+            <w:r>
+              <w:rPr>
+                <w:lang w:val="en-US"/>
+              </w:rPr>
+              <w:t>Returns</w:t>
+            </w:r>
+          </w:p>
+        </w:tc>
+        <w:tc>
+          <w:tcPr>
+            <w:tcW w:w="7807" w:type="dxa"/>
+            <w:shd w:val="clear" w:color="auto" w:fill="FFFFFF" w:themeFill="background1"/>
+          </w:tcPr>
+          <w:p>
+            <w:pPr>
+              <w:rPr>
+                <w:lang w:val="en-US"/>
+              </w:rPr>
+            </w:pPr>
+            <w:r>
+              <w:rPr>
+                <w:lang w:val="en-US"/>
+              </w:rPr>
+              <w:t>-</w:t>
+            </w:r>
+          </w:p>
+        </w:tc>
+      </w:tr>
+      <w:tr>
+        <w:tc>
+          <w:tcPr>
+            <w:tcW w:w="1255" w:type="dxa"/>
+          </w:tcPr>
+          <w:p>
+            <w:pPr>
+              <w:rPr>
+                <w:lang w:val="en-US"/>
+              </w:rPr>
+            </w:pPr>
+            <w:r>
+              <w:rPr>
+                <w:lang w:val="en-US"/>
+              </w:rPr>
+              <w:t>Argument</w:t>
+            </w:r>
+          </w:p>
+        </w:tc>
+        <w:tc>
+          <w:tcPr>
+            <w:tcW w:w="7807" w:type="dxa"/>
+            <w:shd w:val="clear" w:color="auto" w:fill="FFFFFF" w:themeFill="background1"/>
+          </w:tcPr>
+          <w:p>
+            <w:pPr>
+              <w:rPr>
+                <w:lang w:val="en-US"/>
+              </w:rPr>
+            </w:pPr>
+            <w:r>
+              <w:rPr>
+                <w:lang w:val="en-US"/>
+              </w:rPr>
+              <w:t>-</w:t>
+            </w:r>
+          </w:p>
+        </w:tc>
+      </w:tr>
+    </w:tbl>
+    <w:p>
+      <w:pPr>
+        <w:rPr>
+          <w:lang w:val="en-US"/>
+        </w:rPr>
+      </w:pPr>
+    </w:p>
+    <w:p>
+      <w:pPr>
+        <w:rPr>
+          <w:lang w:val="en-US"/>
+        </w:rPr>
+      </w:pPr>
+      <w:r>
+        <w:rPr>
+          <w:lang w:val="en-US"/>
+        </w:rPr>
+        <w:t>Must be called only after</w:t>
+      </w:r>
+      <w:r>
+        <w:rPr>
+          <w:lang w:val="en-US"/>
+        </w:rPr>
+        <w:t xml:space="preserve"> registering an interrupt service routine with</w:t>
+      </w:r>
+      <w:r>
+        <w:rPr>
+          <w:lang w:val="en-US"/>
+        </w:rPr>
+        <w:t xml:space="preserve"> </w:t>
+      </w:r>
       <w:proofErr w:type="spellStart"/>
       <w:r>
         <w:rPr>
+          <w:b/>
           <w:lang w:val="en-US"/>
         </w:rPr>
         <w:t>gpio_intr_handler_register</w:t>
       </w:r>
       <w:proofErr w:type="spellEnd"/>
-    </w:p>
-    <w:p>
-      <w:pPr>
-        <w:rPr>
-          <w:lang w:val="en-US"/>
-        </w:rPr>
-      </w:pPr>
-      <w:r>
-        <w:rPr>
-          <w:lang w:val="en-US"/>
-        </w:rPr>
-        <w:t>Status: validated.</w:t>
-      </w:r>
-    </w:p>
-    <w:p>
-      <w:pPr>
-        <w:rPr>
-          <w:lang w:val="en-US"/>
-        </w:rPr>
-      </w:pPr>
+      <w:r>
+        <w:rPr>
+          <w:lang w:val="en-US"/>
+        </w:rPr>
+        <w:t>.</w:t>
+      </w:r>
     </w:p>
     <w:p>
       <w:pPr>
@@ -583,28 +2296,207 @@
           <w:lang w:val="en-US"/>
         </w:rPr>
       </w:pPr>
-      <w:proofErr w:type="spellStart"/>
-      <w:r>
-        <w:rPr>
-          <w:lang w:val="en-US"/>
-        </w:rPr>
-        <w:t>gpio_pin_wakeup_enable</w:t>
-      </w:r>
-      <w:proofErr w:type="spellEnd"/>
-    </w:p>
-    <w:p>
-      <w:pPr>
-        <w:rPr>
-          <w:lang w:val="en-US"/>
-        </w:rPr>
-      </w:pPr>
-      <w:r>
-        <w:rPr>
-          <w:lang w:val="en-US"/>
-        </w:rPr>
-        <w:t>Status: untested.</w:t>
-      </w:r>
-    </w:p>
+      <w:r>
+        <w:rPr>
+          <w:lang w:val="en-US"/>
+        </w:rPr>
+        <w:t>GPIO_OUTPUT_SET</w:t>
+      </w:r>
+    </w:p>
+    <w:tbl>
+      <w:tblPr>
+        <w:tblStyle w:val="TableGrid"/>
+        <w:tblW w:w="0" w:type="auto"/>
+        <w:tblLook w:val="04A0" w:firstRow="1" w:lastRow="0" w:firstColumn="1" w:lastColumn="0" w:noHBand="0" w:noVBand="1"/>
+      </w:tblPr>
+      <w:tblGrid>
+        <w:gridCol w:w="1255"/>
+        <w:gridCol w:w="7807"/>
+      </w:tblGrid>
+      <w:tr>
+        <w:tc>
+          <w:tcPr>
+            <w:tcW w:w="9062" w:type="dxa"/>
+            <w:gridSpan w:val="2"/>
+          </w:tcPr>
+          <w:p>
+            <w:pPr>
+              <w:rPr>
+                <w:lang w:val="en-US"/>
+              </w:rPr>
+            </w:pPr>
+            <w:r>
+              <w:rPr>
+                <w:lang w:val="en-US"/>
+              </w:rPr>
+              <w:t xml:space="preserve">Macro to </w:t>
+            </w:r>
+            <w:r>
+              <w:rPr>
+                <w:lang w:val="en-US"/>
+              </w:rPr>
+              <w:t>set or clear a pin</w:t>
+            </w:r>
+          </w:p>
+        </w:tc>
+      </w:tr>
+      <w:tr>
+        <w:tc>
+          <w:tcPr>
+            <w:tcW w:w="1255" w:type="dxa"/>
+          </w:tcPr>
+          <w:p>
+            <w:pPr>
+              <w:rPr>
+                <w:lang w:val="en-US"/>
+              </w:rPr>
+            </w:pPr>
+            <w:r>
+              <w:rPr>
+                <w:lang w:val="en-US"/>
+              </w:rPr>
+              <w:t>Status</w:t>
+            </w:r>
+          </w:p>
+        </w:tc>
+        <w:tc>
+          <w:tcPr>
+            <w:tcW w:w="7807" w:type="dxa"/>
+            <w:shd w:val="clear" w:color="auto" w:fill="92D050"/>
+          </w:tcPr>
+          <w:p>
+            <w:pPr>
+              <w:rPr>
+                <w:lang w:val="en-US"/>
+              </w:rPr>
+            </w:pPr>
+            <w:r>
+              <w:rPr>
+                <w:lang w:val="en-US"/>
+              </w:rPr>
+              <w:t>Validated</w:t>
+            </w:r>
+          </w:p>
+        </w:tc>
+      </w:tr>
+      <w:tr>
+        <w:tc>
+          <w:tcPr>
+            <w:tcW w:w="1255" w:type="dxa"/>
+          </w:tcPr>
+          <w:p>
+            <w:pPr>
+              <w:rPr>
+                <w:lang w:val="en-US"/>
+              </w:rPr>
+            </w:pPr>
+            <w:r>
+              <w:rPr>
+                <w:lang w:val="en-US"/>
+              </w:rPr>
+              <w:t>Returns</w:t>
+            </w:r>
+          </w:p>
+        </w:tc>
+        <w:tc>
+          <w:tcPr>
+            <w:tcW w:w="7807" w:type="dxa"/>
+            <w:shd w:val="clear" w:color="auto" w:fill="FFFFFF" w:themeFill="background1"/>
+          </w:tcPr>
+          <w:p>
+            <w:pPr>
+              <w:rPr>
+                <w:lang w:val="en-US"/>
+              </w:rPr>
+            </w:pPr>
+            <w:r>
+              <w:rPr>
+                <w:lang w:val="en-US"/>
+              </w:rPr>
+              <w:t>-</w:t>
+            </w:r>
+          </w:p>
+        </w:tc>
+      </w:tr>
+      <w:tr>
+        <w:tc>
+          <w:tcPr>
+            <w:tcW w:w="1255" w:type="dxa"/>
+          </w:tcPr>
+          <w:p>
+            <w:pPr>
+              <w:rPr>
+                <w:lang w:val="en-US"/>
+              </w:rPr>
+            </w:pPr>
+            <w:r>
+              <w:rPr>
+                <w:lang w:val="en-US"/>
+              </w:rPr>
+              <w:t>Argument</w:t>
+            </w:r>
+          </w:p>
+        </w:tc>
+        <w:tc>
+          <w:tcPr>
+            <w:tcW w:w="7807" w:type="dxa"/>
+            <w:shd w:val="clear" w:color="auto" w:fill="FFFFFF" w:themeFill="background1"/>
+          </w:tcPr>
+          <w:p>
+            <w:pPr>
+              <w:rPr>
+                <w:lang w:val="en-US"/>
+              </w:rPr>
+            </w:pPr>
+            <w:r>
+              <w:rPr>
+                <w:lang w:val="en-US"/>
+              </w:rPr>
+              <w:t>ESP8266 GPIO pin number (0 to 15)</w:t>
+            </w:r>
+          </w:p>
+        </w:tc>
+      </w:tr>
+      <w:tr>
+        <w:tc>
+          <w:tcPr>
+            <w:tcW w:w="1255" w:type="dxa"/>
+          </w:tcPr>
+          <w:p>
+            <w:pPr>
+              <w:rPr>
+                <w:lang w:val="en-US"/>
+              </w:rPr>
+            </w:pPr>
+            <w:r>
+              <w:rPr>
+                <w:lang w:val="en-US"/>
+              </w:rPr>
+              <w:t>Argument</w:t>
+            </w:r>
+          </w:p>
+        </w:tc>
+        <w:tc>
+          <w:tcPr>
+            <w:tcW w:w="7807" w:type="dxa"/>
+            <w:shd w:val="clear" w:color="auto" w:fill="FFFFFF" w:themeFill="background1"/>
+          </w:tcPr>
+          <w:p>
+            <w:pPr>
+              <w:rPr>
+                <w:lang w:val="en-US"/>
+              </w:rPr>
+            </w:pPr>
+            <w:r>
+              <w:rPr>
+                <w:lang w:val="en-US"/>
+              </w:rPr>
+              <w:t>Pin state (0 or 1)</w:t>
+            </w:r>
+          </w:p>
+        </w:tc>
+      </w:tr>
+    </w:tbl>
     <w:p>
       <w:pPr>
         <w:rPr>
@@ -619,35 +2511,25 @@
           <w:lang w:val="en-US"/>
         </w:rPr>
       </w:pPr>
-      <w:proofErr w:type="spellStart"/>
-      <w:r>
-        <w:rPr>
-          <w:lang w:val="en-US"/>
-        </w:rPr>
-        <w:t>gpio_pin_wakeup_disable</w:t>
-      </w:r>
-      <w:proofErr w:type="spellEnd"/>
-    </w:p>
-    <w:p>
-      <w:pPr>
-        <w:rPr>
-          <w:lang w:val="en-US"/>
-        </w:rPr>
-      </w:pPr>
-    </w:p>
-    <w:p>
-      <w:pPr>
-        <w:rPr>
-          <w:lang w:val="en-US"/>
-        </w:rPr>
-      </w:pPr>
-    </w:p>
-    <w:p>
-      <w:pPr>
-        <w:rPr>
-          <w:lang w:val="en-US"/>
-        </w:rPr>
-      </w:pPr>
+      <w:r>
+        <w:rPr>
+          <w:lang w:val="en-US"/>
+        </w:rPr>
+        <w:t>GPIO_OUTPUT</w:t>
+      </w:r>
+    </w:p>
+    <w:p>
+      <w:pPr>
+        <w:rPr>
+          <w:lang w:val="en-US"/>
+        </w:rPr>
+      </w:pPr>
+      <w:r>
+        <w:rPr>
+          <w:lang w:val="en-US"/>
+        </w:rPr>
+        <w:t>Macro.</w:t>
+      </w:r>
     </w:p>
     <w:p>
       <w:pPr>
@@ -656,28 +2538,25 @@
           <w:lang w:val="en-US"/>
         </w:rPr>
       </w:pPr>
-      <w:proofErr w:type="spellStart"/>
-      <w:r>
-        <w:rPr>
-          <w:lang w:val="en-US"/>
-        </w:rPr>
-        <w:t>gpio_pin_intr_state_set</w:t>
-      </w:r>
-      <w:proofErr w:type="spellEnd"/>
-    </w:p>
-    <w:p>
-      <w:pPr>
-        <w:rPr>
-          <w:lang w:val="en-US"/>
-        </w:rPr>
-      </w:pPr>
-    </w:p>
-    <w:p>
-      <w:pPr>
-        <w:rPr>
-          <w:lang w:val="en-US"/>
-        </w:rPr>
-      </w:pPr>
+      <w:r>
+        <w:rPr>
+          <w:lang w:val="en-US"/>
+        </w:rPr>
+        <w:t>GPIO_DIS_OUTPUT</w:t>
+      </w:r>
+    </w:p>
+    <w:p>
+      <w:pPr>
+        <w:rPr>
+          <w:lang w:val="en-US"/>
+        </w:rPr>
+      </w:pPr>
+      <w:r>
+        <w:rPr>
+          <w:lang w:val="en-US"/>
+        </w:rPr>
+        <w:t>Macro</w:t>
+      </w:r>
     </w:p>
     <w:p>
       <w:pPr>
@@ -697,15 +2576,21 @@
         <w:rPr>
           <w:lang w:val="en-US"/>
         </w:rPr>
-        <w:t>gpio16_output_conf</w:t>
-      </w:r>
-    </w:p>
-    <w:p>
-      <w:pPr>
-        <w:rPr>
-          <w:lang w:val="en-US"/>
-        </w:rPr>
-      </w:pPr>
+        <w:t>GPIO_AS_INPUT</w:t>
+      </w:r>
+    </w:p>
+    <w:p>
+      <w:pPr>
+        <w:rPr>
+          <w:lang w:val="en-US"/>
+        </w:rPr>
+      </w:pPr>
+      <w:r>
+        <w:rPr>
+          <w:lang w:val="en-US"/>
+        </w:rPr>
+        <w:t>Macro</w:t>
+      </w:r>
     </w:p>
     <w:p>
       <w:pPr>
@@ -718,15 +2603,21 @@
         <w:rPr>
           <w:lang w:val="en-US"/>
         </w:rPr>
-        <w:t>gpio16_output_set</w:t>
-      </w:r>
-    </w:p>
-    <w:p>
-      <w:pPr>
-        <w:rPr>
-          <w:lang w:val="en-US"/>
-        </w:rPr>
-      </w:pPr>
+        <w:t>GPIO_AS_OUTPUT</w:t>
+      </w:r>
+    </w:p>
+    <w:p>
+      <w:pPr>
+        <w:rPr>
+          <w:lang w:val="en-US"/>
+        </w:rPr>
+      </w:pPr>
+      <w:r>
+        <w:rPr>
+          <w:lang w:val="en-US"/>
+        </w:rPr>
+        <w:t>Macro</w:t>
+      </w:r>
     </w:p>
     <w:p>
       <w:pPr>
@@ -739,43 +2630,22 @@
         <w:rPr>
           <w:lang w:val="en-US"/>
         </w:rPr>
-        <w:t>gpio16_input_conf</w:t>
-      </w:r>
-    </w:p>
-    <w:p>
-      <w:pPr>
-        <w:rPr>
-          <w:lang w:val="en-US"/>
-        </w:rPr>
-      </w:pPr>
-    </w:p>
-    <w:p>
-      <w:pPr>
-        <w:rPr>
-          <w:lang w:val="en-US"/>
-        </w:rPr>
-      </w:pPr>
-    </w:p>
-    <w:p>
-      <w:pPr>
-        <w:pStyle w:val="Heading2"/>
-        <w:rPr>
-          <w:lang w:val="en-US"/>
-        </w:rPr>
-      </w:pPr>
-      <w:r>
-        <w:rPr>
-          <w:lang w:val="en-US"/>
-        </w:rPr>
-        <w:t>gpio16_input_get</w:t>
-      </w:r>
-    </w:p>
-    <w:p>
-      <w:pPr>
-        <w:rPr>
-          <w:lang w:val="en-US"/>
-        </w:rPr>
-      </w:pPr>
+        <w:lastRenderedPageBreak/>
+        <w:t>GPIO_INPUT_GET</w:t>
+      </w:r>
+    </w:p>
+    <w:p>
+      <w:pPr>
+        <w:rPr>
+          <w:lang w:val="en-US"/>
+        </w:rPr>
+      </w:pPr>
+      <w:r>
+        <w:rPr>
+          <w:lang w:val="en-US"/>
+        </w:rPr>
+        <w:t>Macro</w:t>
+      </w:r>
     </w:p>
     <w:p>
       <w:pPr>
@@ -785,27 +2655,6 @@
       </w:pPr>
       <w:bookmarkStart w:id="0" w:name="_GoBack"/>
       <w:bookmarkEnd w:id="0"/>
-    </w:p>
-    <w:p>
-      <w:pPr>
-        <w:rPr>
-          <w:lang w:val="en-US"/>
-        </w:rPr>
-      </w:pPr>
-    </w:p>
-    <w:p>
-      <w:pPr>
-        <w:rPr>
-          <w:lang w:val="en-US"/>
-        </w:rPr>
-      </w:pPr>
-    </w:p>
-    <w:p>
-      <w:pPr>
-        <w:rPr>
-          <w:lang w:val="en-US"/>
-        </w:rPr>
-      </w:pPr>
     </w:p>
     <w:sectPr>
       <w:pgSz w:w="11906" w:h="16838"/>
@@ -1902,6 +3751,17 @@
       <w:contextualSpacing/>
     </w:pPr>
   </w:style>
+  <w:style w:type="character" w:styleId="Hyperlink">
+    <w:name w:val="Hyperlink"/>
+    <w:basedOn w:val="DefaultParagraphFont"/>
+    <w:uiPriority w:val="99"/>
+    <w:unhideWhenUsed/>
+    <w:rsid w:val="00C50029"/>
+    <w:rPr>
+      <w:color w:val="0000FF" w:themeColor="hyperlink"/>
+      <w:u w:val="single"/>
+    </w:rPr>
+  </w:style>
 </w:styles>
 </file>
 
@@ -2193,7 +4053,7 @@
 </file>
 
 <file path=customXml/itemProps1.xml><?xml version="1.0" encoding="utf-8"?>
-<ds:datastoreItem xmlns:ds="http://schemas.openxmlformats.org/officeDocument/2006/customXml" ds:itemID="{2DAEDFD3-4B8E-4CCA-B4AB-3DBED815C092}">
+<ds:datastoreItem xmlns:ds="http://schemas.openxmlformats.org/officeDocument/2006/customXml" ds:itemID="{272AF2FD-783C-4887-B58D-D431911EA4ED}">
   <ds:schemaRefs>
     <ds:schemaRef ds:uri="http://schemas.openxmlformats.org/officeDocument/2006/bibliography"/>
   </ds:schemaRefs>

</xml_diff>